<commit_message>
Añadido nombre y apellidos en EnunciadoGit.docx
</commit_message>
<xml_diff>
--- a/EnunciadoGit.docx
+++ b/EnunciadoGit.docx
@@ -15,8 +15,6 @@
           <w:u w:val="single"/>
         </w:rPr>
       </w:pPr>
-      <w:bookmarkStart w:id="0" w:name="_GoBack"/>
-      <w:bookmarkEnd w:id="0"/>
       <w:r>
         <w:rPr>
           <w:u w:val="single"/>
@@ -82,6 +80,8 @@
       <w:r>
         <w:t>.</w:t>
       </w:r>
+      <w:bookmarkStart w:id="0" w:name="_GoBack"/>
+      <w:bookmarkEnd w:id="0"/>
     </w:p>
     <w:p>
       <w:pPr>
@@ -1018,6 +1018,14 @@
               <w:szCs w:val="21"/>
             </w:rPr>
             <w:t>Nombre</w:t>
+          </w:r>
+          <w:r>
+            <w:rPr>
+              <w:b/>
+              <w:sz w:val="21"/>
+              <w:szCs w:val="21"/>
+            </w:rPr>
+            <w:t xml:space="preserve"> Enrique Izquierdo Jiménez</w:t>
           </w:r>
           <w:r>
             <w:rPr>
@@ -2510,12 +2518,9 @@
 </file>
 
 <file path=customXml/item1.xml><?xml version="1.0" encoding="utf-8"?>
-<?mso-contentType ?>
-<FormTemplates xmlns="http://schemas.microsoft.com/sharepoint/v3/contenttype/forms">
-  <Display>DocumentLibraryForm</Display>
-  <Edit>DocumentLibraryForm</Edit>
-  <New>DocumentLibraryForm</New>
-</FormTemplates>
+<p:properties xmlns:p="http://schemas.microsoft.com/office/2006/metadata/properties" xmlns:xsi="http://www.w3.org/2001/XMLSchema-instance" xmlns:pc="http://schemas.microsoft.com/office/infopath/2007/PartnerControls">
+  <documentManagement/>
+</p:properties>
 </file>
 
 <file path=customXml/item2.xml><?xml version="1.0" encoding="utf-8"?>
@@ -2742,15 +2747,19 @@
 </file>
 
 <file path=customXml/item3.xml><?xml version="1.0" encoding="utf-8"?>
-<p:properties xmlns:p="http://schemas.microsoft.com/office/2006/metadata/properties" xmlns:xsi="http://www.w3.org/2001/XMLSchema-instance" xmlns:pc="http://schemas.microsoft.com/office/infopath/2007/PartnerControls">
-  <documentManagement/>
-</p:properties>
+<?mso-contentType ?>
+<FormTemplates xmlns="http://schemas.microsoft.com/sharepoint/v3/contenttype/forms">
+  <Display>DocumentLibraryForm</Display>
+  <Edit>DocumentLibraryForm</Edit>
+  <New>DocumentLibraryForm</New>
+</FormTemplates>
 </file>
 
 <file path=customXml/itemProps1.xml><?xml version="1.0" encoding="utf-8"?>
-<ds:datastoreItem xmlns:ds="http://schemas.openxmlformats.org/officeDocument/2006/customXml" ds:itemID="{2FA069AB-F972-4A12-81D6-F137DFEA6664}">
+<ds:datastoreItem xmlns:ds="http://schemas.openxmlformats.org/officeDocument/2006/customXml" ds:itemID="{B1D1D590-6CB7-4875-A7D3-081C891134E4}">
   <ds:schemaRefs>
-    <ds:schemaRef ds:uri="http://schemas.microsoft.com/sharepoint/v3/contenttype/forms"/>
+    <ds:schemaRef ds:uri="http://schemas.microsoft.com/office/2006/metadata/properties"/>
+    <ds:schemaRef ds:uri="http://schemas.microsoft.com/office/infopath/2007/PartnerControls"/>
   </ds:schemaRefs>
 </ds:datastoreItem>
 </file>
@@ -2775,10 +2784,9 @@
 </file>
 
 <file path=customXml/itemProps3.xml><?xml version="1.0" encoding="utf-8"?>
-<ds:datastoreItem xmlns:ds="http://schemas.openxmlformats.org/officeDocument/2006/customXml" ds:itemID="{B1D1D590-6CB7-4875-A7D3-081C891134E4}">
+<ds:datastoreItem xmlns:ds="http://schemas.openxmlformats.org/officeDocument/2006/customXml" ds:itemID="{2FA069AB-F972-4A12-81D6-F137DFEA6664}">
   <ds:schemaRefs>
-    <ds:schemaRef ds:uri="http://schemas.microsoft.com/office/2006/metadata/properties"/>
-    <ds:schemaRef ds:uri="http://schemas.microsoft.com/office/infopath/2007/PartnerControls"/>
+    <ds:schemaRef ds:uri="http://schemas.microsoft.com/sharepoint/v3/contenttype/forms"/>
   </ds:schemaRefs>
 </ds:datastoreItem>
 </file>
</xml_diff>